<commit_message>
updates to customer value prop doc
</commit_message>
<xml_diff>
--- a/documents/design/Zaplify Customer Value Proposition.docx
+++ b/documents/design/Zaplify Customer Value Proposition.docx
@@ -17,146 +17,268 @@
       <w:r>
         <w:t>Customer Value Proposition</w:t>
       </w:r>
+    </w:p>
+    <w:p>
+      <w:pPr>
+        <w:pStyle w:val="Heading1"/>
+        <w:spacing w:before="0"/>
+      </w:pPr>
+      <w:r>
+        <w:t>Introduction</w:t>
+      </w:r>
+    </w:p>
+    <w:p>
+      <w:r>
+        <w:t>Life revolves around a set of Activities</w:t>
+      </w:r>
+      <w:r>
+        <w:t xml:space="preserve"> that we do on some regular basis – </w:t>
+      </w:r>
+      <w:r>
+        <w:t xml:space="preserve">from things that we do multiple times a week like </w:t>
+      </w:r>
+      <w:r>
+        <w:t xml:space="preserve">exercise, grocery shopping, </w:t>
+      </w:r>
+      <w:r>
+        <w:t xml:space="preserve">and </w:t>
+      </w:r>
+      <w:r>
+        <w:t xml:space="preserve">kids’ </w:t>
+      </w:r>
+      <w:r>
+        <w:t xml:space="preserve">after-school activities, </w:t>
+      </w:r>
+      <w:r>
+        <w:t xml:space="preserve">to things that happen less often like celebrating birthdays, </w:t>
+      </w:r>
+      <w:r>
+        <w:t>changing the oil</w:t>
+      </w:r>
+      <w:r>
+        <w:t xml:space="preserve">, and </w:t>
+      </w:r>
+      <w:r>
+        <w:t>getting a haircut</w:t>
+      </w:r>
+      <w:r>
+        <w:t xml:space="preserve">.  </w:t>
+      </w:r>
+      <w:r>
+        <w:t>Today, w</w:t>
+      </w:r>
+      <w:r>
+        <w:t xml:space="preserve">e use our calendar </w:t>
+      </w:r>
+      <w:r>
+        <w:t xml:space="preserve">to capture Activities that happen on specific </w:t>
+      </w:r>
+      <w:r>
+        <w:t>days, times, and places, and w</w:t>
+      </w:r>
+      <w:r>
+        <w:t>e use a task list</w:t>
+      </w:r>
+      <w:r>
+        <w:t xml:space="preserve"> to remind us of things </w:t>
+      </w:r>
+      <w:r>
+        <w:t xml:space="preserve">that don’t fit </w:t>
+      </w:r>
+      <w:r>
+        <w:t>on</w:t>
+      </w:r>
+      <w:r>
+        <w:t xml:space="preserve"> our calendar</w:t>
+      </w:r>
+      <w:r>
+        <w:t xml:space="preserve">.  </w:t>
+      </w:r>
+      <w:r>
+        <w:t xml:space="preserve">But </w:t>
+      </w:r>
+      <w:r>
+        <w:t>r</w:t>
+      </w:r>
+      <w:r>
+        <w:t xml:space="preserve">unning our life out of these tools </w:t>
+      </w:r>
+      <w:r>
+        <w:t>is</w:t>
+      </w:r>
+      <w:r>
+        <w:t xml:space="preserve"> frustrating because they</w:t>
+      </w:r>
+      <w:r>
+        <w:t xml:space="preserve"> are too constrained to capture</w:t>
+      </w:r>
+      <w:r>
+        <w:t xml:space="preserve"> the pattern</w:t>
+      </w:r>
+      <w:r>
+        <w:t>s</w:t>
+      </w:r>
+      <w:r>
+        <w:t xml:space="preserve"> of our lives</w:t>
+      </w:r>
+      <w:r>
+        <w:t xml:space="preserve"> – they are not organized around Activities</w:t>
+      </w:r>
+      <w:r>
+        <w:t xml:space="preserve">.  </w:t>
+      </w:r>
+      <w:r>
+        <w:t>When it’s time to</w:t>
+      </w:r>
+      <w:r>
+        <w:t xml:space="preserve"> clean</w:t>
+      </w:r>
+      <w:r>
+        <w:t xml:space="preserve"> </w:t>
+      </w:r>
+      <w:r>
+        <w:t>the gutters, h</w:t>
+      </w:r>
+      <w:r>
+        <w:t>ow many times do you think “</w:t>
+      </w:r>
+      <w:r>
+        <w:t>I did this last winter…</w:t>
+      </w:r>
+      <w:r>
+        <w:t xml:space="preserve"> if only I could remember what company I use</w:t>
+      </w:r>
+      <w:r>
+        <w:t>d</w:t>
+      </w:r>
+      <w:r>
+        <w:t xml:space="preserve">, </w:t>
+      </w:r>
+      <w:r>
+        <w:t xml:space="preserve">and </w:t>
+      </w:r>
+      <w:r>
+        <w:t xml:space="preserve">did they do a good job?”  Searching your calendar for </w:t>
+      </w:r>
       <w:bookmarkStart w:id="0" w:name="_GoBack"/>
       <w:bookmarkEnd w:id="0"/>
+      <w:r>
+        <w:t xml:space="preserve">this information is like searching your </w:t>
+      </w:r>
+      <w:r>
+        <w:t>desk</w:t>
+      </w:r>
+      <w:r>
+        <w:t xml:space="preserve"> for a post-it note you wrote last year… most of the time, you have to start over.  </w:t>
+      </w:r>
+    </w:p>
+    <w:p>
+      <w:proofErr w:type="spellStart"/>
+      <w:r>
+        <w:t>Zaplify</w:t>
+      </w:r>
+      <w:proofErr w:type="spellEnd"/>
+      <w:r>
+        <w:t xml:space="preserve"> is a new kind of productivity tool – it </w:t>
+      </w:r>
+      <w:r>
+        <w:t xml:space="preserve">allows you to capture the Activities that your life revolves around – both the things you need to do </w:t>
+      </w:r>
+      <w:r>
+        <w:t xml:space="preserve">(grocery shopping) </w:t>
+      </w:r>
+      <w:r>
+        <w:t xml:space="preserve">and </w:t>
+      </w:r>
+      <w:r>
+        <w:t>things</w:t>
+      </w:r>
+      <w:r>
+        <w:t xml:space="preserve"> you want to do</w:t>
+      </w:r>
+      <w:r>
+        <w:t xml:space="preserve"> (weekly date night)</w:t>
+      </w:r>
+      <w:r>
+        <w:t xml:space="preserve">.  </w:t>
+      </w:r>
+      <w:r>
+        <w:t>You can specify the cadence for these Activities – as specifically (“every Monday at 8</w:t>
+      </w:r>
+      <w:proofErr w:type="gramStart"/>
+      <w:r>
+        <w:t>am</w:t>
+      </w:r>
+      <w:proofErr w:type="gramEnd"/>
+      <w:r>
+        <w:t xml:space="preserve">”) or as generally (“once every quarter”) as you like.  </w:t>
+      </w:r>
+      <w:proofErr w:type="spellStart"/>
+      <w:r>
+        <w:t>Zaplify</w:t>
+      </w:r>
+      <w:proofErr w:type="spellEnd"/>
+      <w:r>
+        <w:t xml:space="preserve"> helps you transform</w:t>
+      </w:r>
+      <w:r>
+        <w:t xml:space="preserve"> Activities into </w:t>
+      </w:r>
+      <w:r>
+        <w:t xml:space="preserve">Appointments and </w:t>
+      </w:r>
+      <w:r>
+        <w:t>Tasks</w:t>
+      </w:r>
+      <w:r>
+        <w:t xml:space="preserve"> on your</w:t>
+      </w:r>
+      <w:r>
+        <w:t xml:space="preserve"> existing c</w:t>
+      </w:r>
+      <w:r>
+        <w:t xml:space="preserve">alendar.  You can associate information (people, places, links, lists, notes) with an Activity, </w:t>
+      </w:r>
+      <w:r>
+        <w:t>and this information</w:t>
+      </w:r>
+      <w:r>
+        <w:t xml:space="preserve"> follows the Activity around</w:t>
+      </w:r>
+      <w:r>
+        <w:t xml:space="preserve"> as it makes its way into your c</w:t>
+      </w:r>
+      <w:r>
+        <w:t xml:space="preserve">alendar.  Once you’ve captured an Activity and its associated information, </w:t>
+      </w:r>
+      <w:proofErr w:type="spellStart"/>
+      <w:r>
+        <w:t>Zaplify</w:t>
+      </w:r>
+      <w:proofErr w:type="spellEnd"/>
+      <w:r>
+        <w:t xml:space="preserve"> keeps track of when it’s time to do the Activity again, shows you all of the relevant information, </w:t>
+      </w:r>
+      <w:r>
+        <w:t xml:space="preserve">and </w:t>
+      </w:r>
+      <w:r>
+        <w:t>help</w:t>
+      </w:r>
+      <w:r>
+        <w:t>s</w:t>
+      </w:r>
+      <w:r>
+        <w:t xml:space="preserve"> you get it done</w:t>
+      </w:r>
+      <w:r>
+        <w:t>.</w:t>
+      </w:r>
     </w:p>
     <w:p>
       <w:pPr>
         <w:pStyle w:val="Heading1"/>
-      </w:pPr>
-      <w:r>
-        <w:t>Introduction</w:t>
-      </w:r>
-    </w:p>
-    <w:p>
-      <w:r>
-        <w:t>Life revolves around a set of Activities.  We use our calendar to capture Activities that have regular cadences – specific days, times, and places.  We use task lists to remind us of things that don’t fall neatly into our calendar.  But neither of these tools allows us to organize and relate this information to the Activity.  Once an appointment or task is complete, it is difficult to go back and find out what you did and how you did it: you typically have to start over.</w:t>
-      </w:r>
-    </w:p>
-    <w:p>
-      <w:proofErr w:type="spellStart"/>
-      <w:r>
-        <w:t>Zaplify</w:t>
-      </w:r>
-      <w:proofErr w:type="spellEnd"/>
-      <w:r>
-        <w:t xml:space="preserve"> allows you to c</w:t>
-      </w:r>
-      <w:r>
-        <w:t xml:space="preserve">apture the Activities that your life revolves around – </w:t>
-      </w:r>
-      <w:r>
-        <w:t>both the things</w:t>
-      </w:r>
-      <w:r>
-        <w:t xml:space="preserve"> you need to do and </w:t>
-      </w:r>
-      <w:r>
-        <w:t>things</w:t>
-      </w:r>
-      <w:r>
-        <w:t xml:space="preserve"> you want to do</w:t>
-      </w:r>
-      <w:r>
-        <w:t xml:space="preserve">.  </w:t>
-      </w:r>
-      <w:r>
-        <w:t>You can specify the cadence for these Activities – as specifically (“every Monday at 8</w:t>
-      </w:r>
-      <w:proofErr w:type="gramStart"/>
-      <w:r>
-        <w:t>am</w:t>
-      </w:r>
-      <w:proofErr w:type="gramEnd"/>
-      <w:r>
-        <w:t xml:space="preserve">”) or as generally (“once every quarter”) as you like.  </w:t>
-      </w:r>
-      <w:proofErr w:type="spellStart"/>
-      <w:r>
-        <w:t>Zaplify</w:t>
-      </w:r>
-      <w:proofErr w:type="spellEnd"/>
-      <w:r>
-        <w:t xml:space="preserve"> helps you transform</w:t>
-      </w:r>
-      <w:r>
-        <w:t xml:space="preserve"> Activities into Tasks and Appointments tha</w:t>
-      </w:r>
-      <w:r>
-        <w:t>t integrate with your existing Calendar.  You can a</w:t>
-      </w:r>
-      <w:r>
-        <w:t xml:space="preserve">ssociate information (people, places, links, lists, notes) with </w:t>
-      </w:r>
-      <w:r>
-        <w:t xml:space="preserve">an Activity, </w:t>
-      </w:r>
-      <w:r>
-        <w:t>and this information</w:t>
-      </w:r>
-      <w:r>
-        <w:t xml:space="preserve"> follows the Activity around as it makes its way into your Calendar and task</w:t>
-      </w:r>
-      <w:r>
-        <w:t xml:space="preserve"> </w:t>
-      </w:r>
-      <w:r>
-        <w:t xml:space="preserve">list.  </w:t>
-      </w:r>
-      <w:r>
-        <w:t>Once you</w:t>
-      </w:r>
-      <w:r>
-        <w:t>’ve</w:t>
-      </w:r>
-      <w:r>
-        <w:t xml:space="preserve"> capture</w:t>
-      </w:r>
-      <w:r>
-        <w:t>d an</w:t>
-      </w:r>
-      <w:r>
-        <w:t xml:space="preserve"> Activit</w:t>
-      </w:r>
-      <w:r>
-        <w:t xml:space="preserve">y and its </w:t>
-      </w:r>
-      <w:r>
-        <w:t>associate</w:t>
-      </w:r>
-      <w:r>
-        <w:t>d</w:t>
-      </w:r>
-      <w:r>
-        <w:t xml:space="preserve"> information, </w:t>
-      </w:r>
-      <w:proofErr w:type="spellStart"/>
-      <w:r>
-        <w:t>Zaplify</w:t>
-      </w:r>
-      <w:proofErr w:type="spellEnd"/>
-      <w:r>
-        <w:t xml:space="preserve"> keeps track of when </w:t>
-      </w:r>
-      <w:r>
-        <w:t xml:space="preserve">it’s time to do the Activity again, </w:t>
-      </w:r>
-      <w:r>
-        <w:t>shows you all of the relevant information, and</w:t>
-      </w:r>
-      <w:r>
-        <w:t xml:space="preserve"> helps you schedule </w:t>
-      </w:r>
-      <w:r>
-        <w:t>it</w:t>
-      </w:r>
-      <w:r>
-        <w:t>.</w:t>
-      </w:r>
-    </w:p>
-    <w:p>
-      <w:pPr>
-        <w:pStyle w:val="Heading1"/>
+        <w:spacing w:before="0"/>
       </w:pPr>
       <w:r>
         <w:t>Examples</w:t>
@@ -185,7 +307,16 @@
       </w:r>
       <w:proofErr w:type="spellEnd"/>
       <w:r>
-        <w:t xml:space="preserve"> helps you capture this intent and schedule your exercise for the week.</w:t>
+        <w:t xml:space="preserve"> </w:t>
+      </w:r>
+      <w:r>
+        <w:t>allows you capture this intent, and helps you find</w:t>
+      </w:r>
+      <w:r>
+        <w:t xml:space="preserve"> time</w:t>
+      </w:r>
+      <w:r>
+        <w:t xml:space="preserve"> in your crazy schedule to fit this week’s exercise appointments.</w:t>
       </w:r>
     </w:p>
     <w:p>
@@ -222,30 +353,35 @@
           <w:numId w:val="2"/>
         </w:numPr>
       </w:pPr>
+      <w:proofErr w:type="spellStart"/>
+      <w:proofErr w:type="gramStart"/>
       <w:r>
         <w:rPr>
           <w:b/>
         </w:rPr>
-        <w:t>Haircuts</w:t>
-      </w:r>
-      <w:r>
-        <w:t xml:space="preserve">: you’d like to get your haircut once every month.  </w:t>
-      </w:r>
-      <w:proofErr w:type="spellStart"/>
-      <w:r>
-        <w:t>Zaplify</w:t>
-      </w:r>
-      <w:proofErr w:type="spellEnd"/>
-      <w:r>
-        <w:t xml:space="preserve"> helps you schedule this month’s hair appointment and keeps </w:t>
-      </w:r>
-      <w:proofErr w:type="gramStart"/>
-      <w:r>
-        <w:t>all the</w:t>
-      </w:r>
+        <w:t>Kids</w:t>
+      </w:r>
+      <w:proofErr w:type="spellEnd"/>
       <w:proofErr w:type="gramEnd"/>
       <w:r>
-        <w:t xml:space="preserve"> salon’s information together.</w:t>
+        <w:rPr>
+          <w:b/>
+        </w:rPr>
+        <w:t xml:space="preserve"> activities</w:t>
+      </w:r>
+      <w:r>
+        <w:t>:</w:t>
+      </w:r>
+      <w:r>
+        <w:t xml:space="preserve"> </w:t>
+      </w:r>
+      <w:proofErr w:type="spellStart"/>
+      <w:r>
+        <w:t>Zaplify</w:t>
+      </w:r>
+      <w:proofErr w:type="spellEnd"/>
+      <w:r>
+        <w:t xml:space="preserve"> helps you capture how many practices there are per week, and where and when the practices and games are happening.  It allows you to capture contact information for other parents, helps you coordinate ride sharing and snack schedules, and allows you to share all of this information with other parents.</w:t>
       </w:r>
     </w:p>
     <w:p>
@@ -260,18 +396,53 @@
         <w:rPr>
           <w:b/>
         </w:rPr>
-        <w:t>Changing your oil</w:t>
-      </w:r>
-      <w:r>
-        <w:t xml:space="preserve">: you sometimes forget to change your oil every three months.  </w:t>
-      </w:r>
-      <w:proofErr w:type="spellStart"/>
-      <w:r>
-        <w:t>Zaplify</w:t>
-      </w:r>
-      <w:proofErr w:type="spellEnd"/>
-      <w:r>
-        <w:t xml:space="preserve"> reminds you to schedule this month’s oil change, allowing you to easily call and make an appointment.</w:t>
+        <w:t>Haircuts</w:t>
+      </w:r>
+      <w:r>
+        <w:t>: you’d like to get your hair</w:t>
+      </w:r>
+      <w:r>
+        <w:t xml:space="preserve"> done</w:t>
+      </w:r>
+      <w:r>
+        <w:t xml:space="preserve"> once every month.  </w:t>
+      </w:r>
+      <w:proofErr w:type="spellStart"/>
+      <w:r>
+        <w:t>Zaplify</w:t>
+      </w:r>
+      <w:proofErr w:type="spellEnd"/>
+      <w:r>
+        <w:t xml:space="preserve"> helps you schedule this month’s hair appointment</w:t>
+      </w:r>
+      <w:r>
+        <w:t>, reminds you when you had your last coloring,</w:t>
+      </w:r>
+      <w:r>
+        <w:t xml:space="preserve"> and keeps </w:t>
+      </w:r>
+      <w:proofErr w:type="gramStart"/>
+      <w:r>
+        <w:t>all the</w:t>
+      </w:r>
+      <w:proofErr w:type="gramEnd"/>
+      <w:r>
+        <w:t xml:space="preserve"> salon’s information </w:t>
+      </w:r>
+      <w:r>
+        <w:t>in the calendar</w:t>
+      </w:r>
+      <w:r>
+        <w:t>, in case you’</w:t>
+      </w:r>
+      <w:r>
+        <w:t>re running late or</w:t>
+      </w:r>
+      <w:r>
+        <w:t xml:space="preserve"> have to reschedule</w:t>
+      </w:r>
+      <w:r>
+        <w:t>.</w:t>
       </w:r>
     </w:p>
     <w:p>
@@ -286,21 +457,48 @@
         <w:rPr>
           <w:b/>
         </w:rPr>
-        <w:t>Cleaning the gutters</w:t>
-      </w:r>
-      <w:r>
-        <w:t>:</w:t>
-      </w:r>
-      <w:r>
-        <w:t xml:space="preserve"> you always forget who cleaned it last time and whether they did a good job.  </w:t>
-      </w:r>
-      <w:proofErr w:type="spellStart"/>
-      <w:r>
-        <w:t>Zaplify</w:t>
-      </w:r>
-      <w:proofErr w:type="spellEnd"/>
-      <w:r>
-        <w:t xml:space="preserve"> stores all that information and makes it easily accessible the next time it reminds you that you need to clean the gutters.</w:t>
+        <w:t xml:space="preserve">Changing </w:t>
+      </w:r>
+      <w:r>
+        <w:rPr>
+          <w:b/>
+        </w:rPr>
+        <w:t>the</w:t>
+      </w:r>
+      <w:r>
+        <w:rPr>
+          <w:b/>
+        </w:rPr>
+        <w:t xml:space="preserve"> oil</w:t>
+      </w:r>
+      <w:r>
+        <w:t xml:space="preserve">: </w:t>
+      </w:r>
+      <w:r>
+        <w:t>it’s easy to forget to</w:t>
+      </w:r>
+      <w:r>
+        <w:t xml:space="preserve"> change your oil every three months.  </w:t>
+      </w:r>
+      <w:proofErr w:type="spellStart"/>
+      <w:r>
+        <w:t>Zaplify</w:t>
+      </w:r>
+      <w:proofErr w:type="spellEnd"/>
+      <w:r>
+        <w:t xml:space="preserve"> reminds you to schedule this month’s oil change, </w:t>
+      </w:r>
+      <w:r>
+        <w:t>making it easy to</w:t>
+      </w:r>
+      <w:r>
+        <w:t xml:space="preserve"> call </w:t>
+      </w:r>
+      <w:r>
+        <w:t>the shop to</w:t>
+      </w:r>
+      <w:r>
+        <w:t xml:space="preserve"> make an appointment.</w:t>
       </w:r>
     </w:p>
     <w:p>
@@ -311,35 +509,28 @@
           <w:numId w:val="2"/>
         </w:numPr>
       </w:pPr>
-      <w:proofErr w:type="spellStart"/>
-      <w:proofErr w:type="gramStart"/>
       <w:r>
         <w:rPr>
           <w:b/>
         </w:rPr>
-        <w:t>Kids</w:t>
-      </w:r>
-      <w:proofErr w:type="spellEnd"/>
-      <w:proofErr w:type="gramEnd"/>
-      <w:r>
-        <w:rPr>
-          <w:b/>
-        </w:rPr>
-        <w:t xml:space="preserve"> activities</w:t>
+        <w:t>Cleaning the gutters</w:t>
       </w:r>
       <w:r>
         <w:t>:</w:t>
       </w:r>
       <w:r>
-        <w:t xml:space="preserve"> </w:t>
-      </w:r>
-      <w:proofErr w:type="spellStart"/>
-      <w:r>
-        <w:t>Zaplify</w:t>
-      </w:r>
-      <w:proofErr w:type="spellEnd"/>
-      <w:r>
-        <w:t xml:space="preserve"> helps you capture how many practices there are per week, and where and when the practices and games are happening.  It allows you to capture and share contact information for other parents and helps you coordinate snack schedules and ride sharing.</w:t>
+        <w:t xml:space="preserve"> you always forget who cleaned it last time and whether they did a good job.  </w:t>
+      </w:r>
+      <w:proofErr w:type="spellStart"/>
+      <w:r>
+        <w:t>Zaplify</w:t>
+      </w:r>
+      <w:proofErr w:type="spellEnd"/>
+      <w:r>
+        <w:t xml:space="preserve"> stores all that information and</w:t>
+      </w:r>
+      <w:r>
+        <w:t xml:space="preserve"> makes it easily accessible for next time.</w:t>
       </w:r>
     </w:p>
     <w:p>
@@ -366,11 +557,6 @@
       </w:r>
     </w:p>
     <w:p>
-      <w:r>
-        <w:br w:type="page"/>
-      </w:r>
-    </w:p>
-    <w:p>
       <w:pPr>
         <w:pStyle w:val="Heading1"/>
       </w:pPr>
@@ -400,6 +586,32 @@
         <w:pStyle w:val="Heading2"/>
       </w:pPr>
       <w:r>
+        <w:t xml:space="preserve">Getting Started with </w:t>
+      </w:r>
+      <w:proofErr w:type="spellStart"/>
+      <w:r>
+        <w:t>Zaplify</w:t>
+      </w:r>
+      <w:proofErr w:type="spellEnd"/>
+    </w:p>
+    <w:p>
+      <w:proofErr w:type="spellStart"/>
+      <w:r>
+        <w:t>Zaplify</w:t>
+      </w:r>
+      <w:proofErr w:type="spellEnd"/>
+      <w:r>
+        <w:t xml:space="preserve"> </w:t>
+      </w:r>
+      <w:r>
+        <w:t>gets you up and running in no time with the following features.</w:t>
+      </w:r>
+    </w:p>
+    <w:p>
+      <w:pPr>
+        <w:pStyle w:val="Heading3"/>
+      </w:pPr>
+      <w:r>
         <w:t>Gallery</w:t>
       </w:r>
     </w:p>
@@ -418,7 +630,7 @@
     </w:p>
     <w:p>
       <w:pPr>
-        <w:pStyle w:val="Heading2"/>
+        <w:pStyle w:val="Heading3"/>
       </w:pPr>
       <w:r>
         <w:t>Profile</w:t>
@@ -495,169 +707,207 @@
     </w:p>
     <w:p>
       <w:pPr>
+        <w:pStyle w:val="Heading3"/>
+      </w:pPr>
+      <w:r>
+        <w:t>Calendar integration</w:t>
+      </w:r>
+    </w:p>
+    <w:p>
+      <w:r>
+        <w:t xml:space="preserve">Rather than replace your calendar, </w:t>
+      </w:r>
+      <w:proofErr w:type="spellStart"/>
+      <w:r>
+        <w:t>Zaplify</w:t>
+      </w:r>
+      <w:proofErr w:type="spellEnd"/>
+      <w:r>
+        <w:t xml:space="preserve"> works hand-in-hand with it – after all, you run your life out of your calendar, so integrating with what you use today is non-negotiable.  To get started with </w:t>
+      </w:r>
+      <w:proofErr w:type="spellStart"/>
+      <w:r>
+        <w:t>Zaplify</w:t>
+      </w:r>
+      <w:proofErr w:type="spellEnd"/>
+      <w:r>
+        <w:t xml:space="preserve">, you need to tell it about the calendar you use.  </w:t>
+      </w:r>
+      <w:proofErr w:type="spellStart"/>
+      <w:r>
+        <w:t>Zaplify</w:t>
+      </w:r>
+      <w:proofErr w:type="spellEnd"/>
+      <w:r>
+        <w:t xml:space="preserve"> uses the privacy and security of the industry-standard OAuth2 protocol, which allows you to authorize </w:t>
+      </w:r>
+      <w:proofErr w:type="spellStart"/>
+      <w:r>
+        <w:t>Zaplify</w:t>
+      </w:r>
+      <w:proofErr w:type="spellEnd"/>
+      <w:r>
+        <w:t xml:space="preserve"> to access your calendar on your behalf without telling us your password.  </w:t>
+      </w:r>
+      <w:proofErr w:type="spellStart"/>
+      <w:r>
+        <w:t>Zaplify</w:t>
+      </w:r>
+      <w:proofErr w:type="spellEnd"/>
+      <w:r>
+        <w:t xml:space="preserve"> schedules Activities onto your calendar – from the ones that you can specify precisely (dates and times) to the ones where you only know the </w:t>
+      </w:r>
+      <w:r>
+        <w:t xml:space="preserve">week or the </w:t>
+      </w:r>
+      <w:r>
+        <w:t xml:space="preserve">month.  </w:t>
+      </w:r>
+    </w:p>
+    <w:p>
+      <w:pPr>
+        <w:spacing w:after="0"/>
+      </w:pPr>
+      <w:r>
+        <w:t xml:space="preserve">* Currently, </w:t>
+      </w:r>
+      <w:proofErr w:type="spellStart"/>
+      <w:r>
+        <w:t>Zaplify</w:t>
+      </w:r>
+      <w:proofErr w:type="spellEnd"/>
+      <w:r>
+        <w:t xml:space="preserve"> only supports Google Calendar. </w:t>
+      </w:r>
+      <w:r>
+        <w:t xml:space="preserve"> In the future, </w:t>
+      </w:r>
+      <w:proofErr w:type="spellStart"/>
+      <w:r>
+        <w:t>Zaplify</w:t>
+      </w:r>
+      <w:proofErr w:type="spellEnd"/>
+      <w:r>
+        <w:t xml:space="preserve"> will support Windows Live and Exchange calendars.</w:t>
+      </w:r>
+      <w:r>
+        <w:t xml:space="preserve"> </w:t>
+      </w:r>
+    </w:p>
+    <w:p>
+      <w:r>
+        <w:t xml:space="preserve">* In the future, </w:t>
+      </w:r>
+      <w:proofErr w:type="spellStart"/>
+      <w:r>
+        <w:t>Zaplify</w:t>
+      </w:r>
+      <w:proofErr w:type="spellEnd"/>
+      <w:r>
+        <w:t xml:space="preserve"> will also import recurring appointments from your calendar and allow you to associate them with new or existing Activities, to help get you up and running quicker.</w:t>
+      </w:r>
+    </w:p>
+    <w:p>
+      <w:pPr>
+        <w:pStyle w:val="Heading3"/>
+      </w:pPr>
+      <w:r>
+        <w:t>Facebook integration</w:t>
+      </w:r>
+    </w:p>
+    <w:p>
+      <w:r>
+        <w:t xml:space="preserve">Facebook already has much of the information that goes into constructing your profile.  We highly recommend that you connect </w:t>
+      </w:r>
+      <w:proofErr w:type="spellStart"/>
+      <w:r>
+        <w:t>Zaplify</w:t>
+      </w:r>
+      <w:proofErr w:type="spellEnd"/>
+      <w:r>
+        <w:t xml:space="preserve"> to Facebook, so that we can save you all that typing.  </w:t>
+      </w:r>
+      <w:proofErr w:type="spellStart"/>
+      <w:r>
+        <w:t>Zaplify</w:t>
+      </w:r>
+      <w:proofErr w:type="spellEnd"/>
+      <w:r>
+        <w:t xml:space="preserve"> only accesses Facebook information to complete your profile and to import the names of your friends, so that when you want to associate a person with an Activity, we can give you a nice “auto-complete” experience instead of making you type in a bunch of contacts</w:t>
+      </w:r>
+      <w:r>
+        <w:t xml:space="preserve"> you already have in other tools</w:t>
+      </w:r>
+      <w:r>
+        <w:t xml:space="preserve">.  We use the same OAuth2 protocol to connect to Facebook, so that you can see and control what information </w:t>
+      </w:r>
+      <w:proofErr w:type="spellStart"/>
+      <w:r>
+        <w:t>Zaplify</w:t>
+      </w:r>
+      <w:proofErr w:type="spellEnd"/>
+      <w:r>
+        <w:t xml:space="preserve"> has access to.  Importantly, </w:t>
+      </w:r>
+      <w:proofErr w:type="spellStart"/>
+      <w:r>
+        <w:t>Zaplify</w:t>
+      </w:r>
+      <w:proofErr w:type="spellEnd"/>
+      <w:r>
+        <w:t xml:space="preserve"> will NEVER pos</w:t>
+      </w:r>
+      <w:r>
+        <w:t>t to Facebook on your behalf, and i</w:t>
+      </w:r>
+      <w:r>
+        <w:t xml:space="preserve">t will NEVER spam your friends.  We find apps that do this VERY annoying and the last thing we want to do is </w:t>
+      </w:r>
+      <w:proofErr w:type="spellStart"/>
+      <w:r>
+        <w:t>build</w:t>
+      </w:r>
+      <w:proofErr w:type="spellEnd"/>
+      <w:r>
+        <w:t xml:space="preserve"> yet another annoying app. </w:t>
+      </w:r>
+    </w:p>
+    <w:p/>
+    <w:p>
+      <w:pPr>
         <w:pStyle w:val="Heading2"/>
       </w:pPr>
       <w:r>
-        <w:t>Calendar integration</w:t>
-      </w:r>
-    </w:p>
-    <w:p>
-      <w:r>
-        <w:t xml:space="preserve">Rather than replace your calendar, </w:t>
-      </w:r>
-      <w:proofErr w:type="spellStart"/>
-      <w:r>
-        <w:t>Zaplify</w:t>
-      </w:r>
-      <w:proofErr w:type="spellEnd"/>
-      <w:r>
-        <w:t xml:space="preserve"> works hand-in-hand with it – after all, you run your life out of your calendar, so integrating with what you use today is non-negotiable.  To get started with </w:t>
-      </w:r>
-      <w:proofErr w:type="spellStart"/>
-      <w:r>
-        <w:t>Zaplify</w:t>
-      </w:r>
-      <w:proofErr w:type="spellEnd"/>
-      <w:r>
-        <w:t xml:space="preserve">, you need to tell it about the calendar you use.  </w:t>
-      </w:r>
-      <w:proofErr w:type="spellStart"/>
-      <w:r>
-        <w:t>Zaplify</w:t>
-      </w:r>
-      <w:proofErr w:type="spellEnd"/>
-      <w:r>
-        <w:t xml:space="preserve"> uses the privacy and security of the industry-standard OAuth2 protocol, which allows you to authorize </w:t>
-      </w:r>
-      <w:proofErr w:type="spellStart"/>
-      <w:r>
-        <w:t>Zaplify</w:t>
-      </w:r>
-      <w:proofErr w:type="spellEnd"/>
-      <w:r>
-        <w:t xml:space="preserve"> to access your calendar on your behalf without telling us your password.  </w:t>
-      </w:r>
-      <w:proofErr w:type="spellStart"/>
-      <w:r>
-        <w:t>Zaplify</w:t>
-      </w:r>
-      <w:proofErr w:type="spellEnd"/>
-      <w:r>
-        <w:t xml:space="preserve"> schedules Activities onto your calendar – from the ones that you can specify precisely (dates and times) to the ones where you only know the month.  </w:t>
-      </w:r>
-    </w:p>
-    <w:p>
-      <w:pPr>
-        <w:spacing w:after="0"/>
-      </w:pPr>
-      <w:r>
-        <w:t xml:space="preserve">* Currently, </w:t>
-      </w:r>
-      <w:proofErr w:type="spellStart"/>
-      <w:r>
-        <w:t>Zaplify</w:t>
-      </w:r>
-      <w:proofErr w:type="spellEnd"/>
-      <w:r>
-        <w:t xml:space="preserve"> only supports Google Calendar. </w:t>
-      </w:r>
-      <w:r>
-        <w:t xml:space="preserve"> In the future, </w:t>
-      </w:r>
-      <w:proofErr w:type="spellStart"/>
-      <w:r>
-        <w:t>Zaplify</w:t>
-      </w:r>
-      <w:proofErr w:type="spellEnd"/>
-      <w:r>
-        <w:t xml:space="preserve"> will support Windows Live and Exchange calendars.</w:t>
-      </w:r>
-      <w:r>
-        <w:t xml:space="preserve"> </w:t>
-      </w:r>
-    </w:p>
-    <w:p>
-      <w:r>
-        <w:t xml:space="preserve">* In the future, </w:t>
-      </w:r>
-      <w:proofErr w:type="spellStart"/>
-      <w:r>
-        <w:t>Zaplify</w:t>
-      </w:r>
-      <w:proofErr w:type="spellEnd"/>
-      <w:r>
-        <w:t xml:space="preserve"> </w:t>
-      </w:r>
-      <w:r>
-        <w:t>will also import</w:t>
-      </w:r>
-      <w:r>
-        <w:t xml:space="preserve"> recurring appointments from your calendar and </w:t>
-      </w:r>
-      <w:r>
-        <w:t>allow</w:t>
-      </w:r>
-      <w:r>
-        <w:t xml:space="preserve"> you to associate them with</w:t>
-      </w:r>
-      <w:r>
-        <w:t xml:space="preserve"> new or existing Activities, to help get you up and running quicker.</w:t>
-      </w:r>
-    </w:p>
-    <w:p>
-      <w:pPr>
-        <w:pStyle w:val="Heading2"/>
-      </w:pPr>
-      <w:r>
-        <w:t>Facebook integration</w:t>
-      </w:r>
-    </w:p>
-    <w:p>
-      <w:r>
-        <w:t xml:space="preserve">Facebook already has much of the information that goes into constructing your profile.  We highly recommend that you connect </w:t>
-      </w:r>
-      <w:proofErr w:type="spellStart"/>
-      <w:r>
-        <w:t>Zaplify</w:t>
-      </w:r>
-      <w:proofErr w:type="spellEnd"/>
-      <w:r>
-        <w:t xml:space="preserve"> to Facebook, so that we can save you all that typing.  </w:t>
-      </w:r>
-      <w:proofErr w:type="spellStart"/>
-      <w:r>
-        <w:t>Zaplify</w:t>
-      </w:r>
-      <w:proofErr w:type="spellEnd"/>
-      <w:r>
-        <w:t xml:space="preserve"> only accesses Facebook information to complete your profile and to import the names of your friends, so that when you want to associate a person with an Activity, we can give you a nice “auto-complete” experience instead of making you type in a bunch of contacts.  </w:t>
-      </w:r>
-      <w:r>
-        <w:t xml:space="preserve">We use the same OAuth2 protocol to connect to Facebook, so that you can see and control what information </w:t>
-      </w:r>
-      <w:proofErr w:type="spellStart"/>
-      <w:r>
-        <w:t>Zaplify</w:t>
-      </w:r>
-      <w:proofErr w:type="spellEnd"/>
-      <w:r>
-        <w:t xml:space="preserve"> has access to.  Importantly, </w:t>
-      </w:r>
-      <w:proofErr w:type="spellStart"/>
-      <w:r>
-        <w:t>Zaplify</w:t>
-      </w:r>
-      <w:proofErr w:type="spellEnd"/>
-      <w:r>
-        <w:t xml:space="preserve"> will NEVER post to Facebook on your behalf.  It will NEVER spam your friends.  We find apps that do this VERY annoying and the last thing we want to do is </w:t>
-      </w:r>
-      <w:proofErr w:type="spellStart"/>
-      <w:r>
-        <w:t>build</w:t>
-      </w:r>
-      <w:proofErr w:type="spellEnd"/>
-      <w:r>
-        <w:t xml:space="preserve"> yet another annoying app. </w:t>
+        <w:lastRenderedPageBreak/>
+        <w:t xml:space="preserve">A Quick Tour of </w:t>
+      </w:r>
+      <w:proofErr w:type="spellStart"/>
+      <w:r>
+        <w:t>Zaplify</w:t>
+      </w:r>
+      <w:proofErr w:type="spellEnd"/>
+    </w:p>
+    <w:p>
+      <w:proofErr w:type="spellStart"/>
+      <w:r>
+        <w:t>Zaplify</w:t>
+      </w:r>
+      <w:proofErr w:type="spellEnd"/>
+      <w:r>
+        <w:t xml:space="preserve"> has three main panels – the Activity Dashboard, the Activity Scheduler, and the Profile.</w:t>
+      </w:r>
+    </w:p>
+    <w:p>
+      <w:pPr>
+        <w:pStyle w:val="Heading3"/>
+      </w:pPr>
+      <w:r>
+        <w:t>Activity Dashboard</w:t>
+      </w:r>
+    </w:p>
+    <w:p>
+      <w:r>
+        <w:t>The Activity Dashboard is where you set up and keep track of your Activities.  It has three areas – the Organizer, Activity Editor, and Gallery.</w:t>
       </w:r>
     </w:p>
     <w:p>
@@ -665,12 +915,11 @@
         <w:rPr>
           <w:noProof/>
         </w:rPr>
-        <w:lastRenderedPageBreak/>
         <w:drawing>
-          <wp:inline distT="0" distB="0" distL="0" distR="0" wp14:anchorId="176386C6" wp14:editId="60361CFD">
-            <wp:extent cx="5943600" cy="4333875"/>
-            <wp:effectExtent l="0" t="0" r="0" b="9525"/>
-            <wp:docPr id="1" name="Picture 1"/>
+          <wp:inline distT="0" distB="0" distL="0" distR="0">
+            <wp:extent cx="5940425" cy="4077335"/>
+            <wp:effectExtent l="0" t="0" r="3175" b="0"/>
+            <wp:docPr id="37" name="Picture 37"/>
             <wp:cNvGraphicFramePr>
               <a:graphicFrameLocks xmlns:a="http://schemas.openxmlformats.org/drawingml/2006/main" noChangeAspect="1"/>
             </wp:cNvGraphicFramePr>
@@ -678,29 +927,36 @@
               <a:graphicData uri="http://schemas.openxmlformats.org/drawingml/2006/picture">
                 <pic:pic xmlns:pic="http://schemas.openxmlformats.org/drawingml/2006/picture">
                   <pic:nvPicPr>
-                    <pic:cNvPr id="0" name="webapp.png"/>
-                    <pic:cNvPicPr/>
+                    <pic:cNvPr id="0" name="Picture 1"/>
+                    <pic:cNvPicPr>
+                      <a:picLocks noChangeAspect="1" noChangeArrowheads="1"/>
+                    </pic:cNvPicPr>
                   </pic:nvPicPr>
                   <pic:blipFill>
-                    <a:blip r:embed="rId7">
+                    <a:blip r:embed="rId9">
                       <a:extLst>
                         <a:ext uri="{28A0092B-C50C-407E-A947-70E740481C1C}">
                           <a14:useLocalDpi xmlns:a14="http://schemas.microsoft.com/office/drawing/2010/main" val="0"/>
                         </a:ext>
                       </a:extLst>
                     </a:blip>
+                    <a:srcRect/>
                     <a:stretch>
                       <a:fillRect/>
                     </a:stretch>
                   </pic:blipFill>
-                  <pic:spPr>
+                  <pic:spPr bwMode="auto">
                     <a:xfrm>
                       <a:off x="0" y="0"/>
-                      <a:ext cx="5943600" cy="4333875"/>
+                      <a:ext cx="5940425" cy="4077335"/>
                     </a:xfrm>
                     <a:prstGeom prst="rect">
                       <a:avLst/>
                     </a:prstGeom>
+                    <a:noFill/>
+                    <a:ln>
+                      <a:noFill/>
+                    </a:ln>
                   </pic:spPr>
                 </pic:pic>
               </a:graphicData>
@@ -711,23 +967,51 @@
     </w:p>
     <w:p>
       <w:pPr>
-        <w:pStyle w:val="Heading2"/>
+        <w:pStyle w:val="Heading4"/>
+      </w:pPr>
+      <w:r>
+        <w:t xml:space="preserve">Organizer </w:t>
+      </w:r>
+    </w:p>
+    <w:p>
+      <w:r>
+        <w:t>The organizer allows you to categorize your Activities.  The Gallery contains some preconfigured categories – Personal Care, Doctor, Shopping, Kids Activitie</w:t>
+      </w:r>
+      <w:r>
+        <w:t xml:space="preserve">s, Car Maintenance, and so on, which should be useful as starting points.  But every person is different – </w:t>
+      </w:r>
+      <w:proofErr w:type="spellStart"/>
+      <w:r>
+        <w:t>t</w:t>
+      </w:r>
+      <w:r>
+        <w:t>ou</w:t>
+      </w:r>
+      <w:proofErr w:type="spellEnd"/>
+      <w:r>
+        <w:t xml:space="preserve"> can easily create new categories or sub-categories, and arrange your Activities in</w:t>
+      </w:r>
+      <w:r>
+        <w:t xml:space="preserve">to any category and in </w:t>
+      </w:r>
+      <w:r>
+        <w:t>any order you’d like.</w:t>
+      </w:r>
+    </w:p>
+    <w:p>
+      <w:pPr>
+        <w:pStyle w:val="Heading4"/>
       </w:pPr>
       <w:r>
         <w:t>Activity Editor</w:t>
       </w:r>
     </w:p>
     <w:p>
-      <w:r>
-        <w:t xml:space="preserve">Activities are the heart of </w:t>
-      </w:r>
-      <w:proofErr w:type="spellStart"/>
-      <w:r>
-        <w:t>Zaplify</w:t>
-      </w:r>
-      <w:proofErr w:type="spellEnd"/>
-      <w:r>
-        <w:t xml:space="preserve">.  Whether you imported it from the gallery or created one yourself, </w:t>
+      <w:pPr>
+        <w:spacing w:after="0"/>
+      </w:pPr>
+      <w:r>
+        <w:t xml:space="preserve">Whether you imported it from the gallery or created one yourself, </w:t>
       </w:r>
       <w:proofErr w:type="spellStart"/>
       <w:r>
@@ -827,6 +1111,7 @@
         </w:numPr>
       </w:pPr>
       <w:r>
+        <w:lastRenderedPageBreak/>
         <w:t>Notes – any freeform notes that you want to associate with the activity (last time Jordan was at the doctor, she was 4’10” and was in the 2</w:t>
       </w:r>
       <w:r>
@@ -853,7 +1138,28 @@
     </w:p>
     <w:p>
       <w:pPr>
-        <w:pStyle w:val="Heading2"/>
+        <w:spacing w:before="240"/>
+      </w:pPr>
+      <w:r>
+        <w:t>Each Appointment or Task that is generated for this activity carries all of the relevant information that’s associated with it.</w:t>
+      </w:r>
+    </w:p>
+    <w:p>
+      <w:pPr>
+        <w:pStyle w:val="Heading4"/>
+      </w:pPr>
+      <w:r>
+        <w:t>Gallery</w:t>
+      </w:r>
+    </w:p>
+    <w:p>
+      <w:r>
+        <w:t>The Gallery is where you find pre-configured Activities that you can drag into your Organizer.</w:t>
+      </w:r>
+    </w:p>
+    <w:p>
+      <w:pPr>
+        <w:pStyle w:val="Heading3"/>
       </w:pPr>
       <w:r>
         <w:t>Activity Scheduler</w:t>
@@ -861,60 +1167,223 @@
     </w:p>
     <w:p>
       <w:r>
-        <w:t xml:space="preserve">Once you’ve created an Activity and told us its cadence, </w:t>
-      </w:r>
-      <w:proofErr w:type="spellStart"/>
-      <w:r>
-        <w:t>Zaplify</w:t>
-      </w:r>
-      <w:proofErr w:type="spellEnd"/>
-      <w:r>
-        <w:t xml:space="preserve"> can help you schedule it.  </w:t>
-      </w:r>
-      <w:proofErr w:type="spellStart"/>
-      <w:r>
-        <w:t>Zaplify</w:t>
-      </w:r>
-      <w:proofErr w:type="spellEnd"/>
-      <w:r>
-        <w:t xml:space="preserve"> can show you the Activities that haven’t yet been scheduled by day, week, or month.  You can then drag the instance of the Activity onto a specific day, and click a link to open your calendar and allow you to choose the time for the appointment.  </w:t>
-      </w:r>
-      <w:proofErr w:type="spellStart"/>
-      <w:r>
-        <w:t>Zaplify</w:t>
-      </w:r>
-      <w:proofErr w:type="spellEnd"/>
-      <w:r>
-        <w:t xml:space="preserve"> allows you to schedule as many appointments as you want at a time (for example, scheduling your three workouts this week).  The appointment that gets pushed </w:t>
-      </w:r>
+        <w:t>Once</w:t>
+      </w:r>
+      <w:r>
+        <w:t xml:space="preserve"> you’ve created </w:t>
+      </w:r>
+      <w:r>
+        <w:t xml:space="preserve">Activities and set their </w:t>
+      </w:r>
+      <w:r>
+        <w:t xml:space="preserve">cadence, </w:t>
+      </w:r>
+      <w:r>
+        <w:t>the Activity Scheduler reminds you when they are due and allows you to schedule them</w:t>
+      </w:r>
+      <w:r>
+        <w:t xml:space="preserve">.  </w:t>
+      </w:r>
+    </w:p>
+    <w:p>
+      <w:r>
+        <w:rPr>
+          <w:noProof/>
+        </w:rPr>
+        <w:drawing>
+          <wp:inline distT="0" distB="0" distL="0" distR="0">
+            <wp:extent cx="5940425" cy="4077335"/>
+            <wp:effectExtent l="0" t="0" r="3175" b="0"/>
+            <wp:docPr id="38" name="Picture 38"/>
+            <wp:cNvGraphicFramePr>
+              <a:graphicFrameLocks xmlns:a="http://schemas.openxmlformats.org/drawingml/2006/main" noChangeAspect="1"/>
+            </wp:cNvGraphicFramePr>
+            <a:graphic xmlns:a="http://schemas.openxmlformats.org/drawingml/2006/main">
+              <a:graphicData uri="http://schemas.openxmlformats.org/drawingml/2006/picture">
+                <pic:pic xmlns:pic="http://schemas.openxmlformats.org/drawingml/2006/picture">
+                  <pic:nvPicPr>
+                    <pic:cNvPr id="0" name="Picture 2"/>
+                    <pic:cNvPicPr>
+                      <a:picLocks noChangeAspect="1" noChangeArrowheads="1"/>
+                    </pic:cNvPicPr>
+                  </pic:nvPicPr>
+                  <pic:blipFill>
+                    <a:blip r:embed="rId10">
+                      <a:extLst>
+                        <a:ext uri="{28A0092B-C50C-407E-A947-70E740481C1C}">
+                          <a14:useLocalDpi xmlns:a14="http://schemas.microsoft.com/office/drawing/2010/main" val="0"/>
+                        </a:ext>
+                      </a:extLst>
+                    </a:blip>
+                    <a:srcRect/>
+                    <a:stretch>
+                      <a:fillRect/>
+                    </a:stretch>
+                  </pic:blipFill>
+                  <pic:spPr bwMode="auto">
+                    <a:xfrm>
+                      <a:off x="0" y="0"/>
+                      <a:ext cx="5940425" cy="4077335"/>
+                    </a:xfrm>
+                    <a:prstGeom prst="rect">
+                      <a:avLst/>
+                    </a:prstGeom>
+                    <a:noFill/>
+                    <a:ln>
+                      <a:noFill/>
+                    </a:ln>
+                  </pic:spPr>
+                </pic:pic>
+              </a:graphicData>
+            </a:graphic>
+          </wp:inline>
+        </w:drawing>
+      </w:r>
+    </w:p>
+    <w:p>
+      <w:r>
+        <w:t xml:space="preserve">At the beginning of each week, you can look at all the weekly Activities that haven’t yet been scheduled yet, or the Activities that are due this month.  </w:t>
+      </w:r>
+      <w:r>
+        <w:t xml:space="preserve">You can drag the instance of the Activity onto a specific day, and click a link to open your calendar and choose the </w:t>
+      </w:r>
+      <w:r>
+        <w:t xml:space="preserve">specific </w:t>
+      </w:r>
+      <w:r>
+        <w:t xml:space="preserve">time for the appointment.  </w:t>
+      </w:r>
+      <w:proofErr w:type="spellStart"/>
+      <w:r>
+        <w:t>Zaplify</w:t>
+      </w:r>
+      <w:proofErr w:type="spellEnd"/>
+      <w:r>
+        <w:t xml:space="preserve"> allows you to schedule as many appointments as you want at a time (for example, scheduling your three workouts this week).  The appointment that gets pushed to your calendar contains the places and people you’ve associated with the </w:t>
+      </w:r>
+      <w:proofErr w:type="spellStart"/>
+      <w:r>
+        <w:t>Activty</w:t>
+      </w:r>
+      <w:proofErr w:type="spellEnd"/>
+      <w:r>
+        <w:t>, as well as links to all the other information, which you can easily pull up from any browser or on any mobile device.</w:t>
+      </w:r>
+      <w:r>
+        <w:t xml:space="preserve">  </w:t>
+      </w:r>
+    </w:p>
+    <w:p>
       <w:r>
         <w:lastRenderedPageBreak/>
-        <w:t xml:space="preserve">to your calendar contains the places and people you’ve associated with the </w:t>
-      </w:r>
-      <w:proofErr w:type="spellStart"/>
-      <w:r>
-        <w:t>Activty</w:t>
-      </w:r>
-      <w:proofErr w:type="spellEnd"/>
-      <w:r>
-        <w:t>, as well as links to all the other information, which you can easily pull up from any browser or on any mobile device.</w:t>
-      </w:r>
-    </w:p>
-    <w:p>
-      <w:pPr>
-        <w:pStyle w:val="Heading2"/>
-      </w:pPr>
-      <w:r>
-        <w:t xml:space="preserve">Organizer </w:t>
-      </w:r>
-    </w:p>
-    <w:p>
-      <w:r>
-        <w:t>The organizer allows you to categorize your Activities.  The Gallery contains some preconfigured categories – Personal Care, Doctor, Shopping, Kids Activities, Car Maintenance, and so on.  You can easily create new categories or sub-categories, and arrange your Activities in any order you’d like.</w:t>
-      </w:r>
-    </w:p>
-    <w:p/>
+        <w:t xml:space="preserve">Some Activities are more appropriate to represent as Tasks, and </w:t>
+      </w:r>
+      <w:proofErr w:type="spellStart"/>
+      <w:r>
+        <w:t>Zaplify</w:t>
+      </w:r>
+      <w:proofErr w:type="spellEnd"/>
+      <w:r>
+        <w:t xml:space="preserve"> handles those just as easily – it allows you to drag the instance of the Activity onto your </w:t>
+      </w:r>
+      <w:proofErr w:type="spellStart"/>
+      <w:r>
+        <w:t>tasklist</w:t>
+      </w:r>
+      <w:proofErr w:type="spellEnd"/>
+      <w:r>
+        <w:t>.</w:t>
+      </w:r>
+    </w:p>
+    <w:p>
+      <w:pPr>
+        <w:pStyle w:val="Heading3"/>
+      </w:pPr>
+      <w:r>
+        <w:t>Profile</w:t>
+      </w:r>
+    </w:p>
+    <w:p>
+      <w:r>
+        <w:t xml:space="preserve">The Profile is where you tell </w:t>
+      </w:r>
+      <w:proofErr w:type="spellStart"/>
+      <w:r>
+        <w:t>Zaplify</w:t>
+      </w:r>
+      <w:proofErr w:type="spellEnd"/>
+      <w:r>
+        <w:t xml:space="preserve"> about yourself,</w:t>
+      </w:r>
+      <w:r>
+        <w:t xml:space="preserve"> so it can adapt to your lifestyle.  The best place to start is by connecting </w:t>
+      </w:r>
+      <w:proofErr w:type="spellStart"/>
+      <w:r>
+        <w:t>Zaplify</w:t>
+      </w:r>
+      <w:proofErr w:type="spellEnd"/>
+      <w:r>
+        <w:t xml:space="preserve"> to Facebook, so that it can import as much of your personal information as it can.  </w:t>
+      </w:r>
+    </w:p>
+    <w:p>
+      <w:r>
+        <w:rPr>
+          <w:noProof/>
+        </w:rPr>
+        <w:drawing>
+          <wp:inline distT="0" distB="0" distL="0" distR="0">
+            <wp:extent cx="5940425" cy="4077335"/>
+            <wp:effectExtent l="0" t="0" r="3175" b="0"/>
+            <wp:docPr id="40" name="Picture 40"/>
+            <wp:cNvGraphicFramePr>
+              <a:graphicFrameLocks xmlns:a="http://schemas.openxmlformats.org/drawingml/2006/main" noChangeAspect="1"/>
+            </wp:cNvGraphicFramePr>
+            <a:graphic xmlns:a="http://schemas.openxmlformats.org/drawingml/2006/main">
+              <a:graphicData uri="http://schemas.openxmlformats.org/drawingml/2006/picture">
+                <pic:pic xmlns:pic="http://schemas.openxmlformats.org/drawingml/2006/picture">
+                  <pic:nvPicPr>
+                    <pic:cNvPr id="0" name="Picture 3"/>
+                    <pic:cNvPicPr>
+                      <a:picLocks noChangeAspect="1" noChangeArrowheads="1"/>
+                    </pic:cNvPicPr>
+                  </pic:nvPicPr>
+                  <pic:blipFill>
+                    <a:blip r:embed="rId11">
+                      <a:extLst>
+                        <a:ext uri="{28A0092B-C50C-407E-A947-70E740481C1C}">
+                          <a14:useLocalDpi xmlns:a14="http://schemas.microsoft.com/office/drawing/2010/main" val="0"/>
+                        </a:ext>
+                      </a:extLst>
+                    </a:blip>
+                    <a:srcRect/>
+                    <a:stretch>
+                      <a:fillRect/>
+                    </a:stretch>
+                  </pic:blipFill>
+                  <pic:spPr bwMode="auto">
+                    <a:xfrm>
+                      <a:off x="0" y="0"/>
+                      <a:ext cx="5940425" cy="4077335"/>
+                    </a:xfrm>
+                    <a:prstGeom prst="rect">
+                      <a:avLst/>
+                    </a:prstGeom>
+                    <a:noFill/>
+                    <a:ln>
+                      <a:noFill/>
+                    </a:ln>
+                  </pic:spPr>
+                </pic:pic>
+              </a:graphicData>
+            </a:graphic>
+          </wp:inline>
+        </w:drawing>
+      </w:r>
+    </w:p>
     <w:sectPr>
+      <w:footerReference w:type="default" r:id="rId12"/>
       <w:pgSz w:w="12240" w:h="15840"/>
       <w:pgMar w:top="1440" w:right="1440" w:bottom="1440" w:left="1440" w:header="720" w:footer="720" w:gutter="0"/>
       <w:cols w:space="720"/>
@@ -922,6 +1391,109 @@
     </w:sectPr>
   </w:body>
 </w:document>
+</file>
+
+<file path=word/endnotes.xml><?xml version="1.0" encoding="utf-8"?>
+<w:endnotes xmlns:wpc="http://schemas.microsoft.com/office/word/2010/wordprocessingCanvas" xmlns:mc="http://schemas.openxmlformats.org/markup-compatibility/2006" xmlns:o="urn:schemas-microsoft-com:office:office" xmlns:r="http://schemas.openxmlformats.org/officeDocument/2006/relationships" xmlns:m="http://schemas.openxmlformats.org/officeDocument/2006/math" xmlns:v="urn:schemas-microsoft-com:vml" xmlns:wp14="http://schemas.microsoft.com/office/word/2010/wordprocessingDrawing" xmlns:wp="http://schemas.openxmlformats.org/drawingml/2006/wordprocessingDrawing" xmlns:w10="urn:schemas-microsoft-com:office:word" xmlns:w="http://schemas.openxmlformats.org/wordprocessingml/2006/main" xmlns:w14="http://schemas.microsoft.com/office/word/2010/wordml" xmlns:wpg="http://schemas.microsoft.com/office/word/2010/wordprocessingGroup" xmlns:wpi="http://schemas.microsoft.com/office/word/2010/wordprocessingInk" xmlns:wne="http://schemas.microsoft.com/office/word/2006/wordml" xmlns:wps="http://schemas.microsoft.com/office/word/2010/wordprocessingShape" mc:Ignorable="w14 wp14">
+  <w:endnote w:type="separator" w:id="-1">
+    <w:p>
+      <w:pPr>
+        <w:spacing w:after="0" w:line="240" w:lineRule="auto"/>
+      </w:pPr>
+      <w:r>
+        <w:separator/>
+      </w:r>
+    </w:p>
+  </w:endnote>
+  <w:endnote w:type="continuationSeparator" w:id="0">
+    <w:p>
+      <w:pPr>
+        <w:spacing w:after="0" w:line="240" w:lineRule="auto"/>
+      </w:pPr>
+      <w:r>
+        <w:continuationSeparator/>
+      </w:r>
+    </w:p>
+  </w:endnote>
+</w:endnotes>
+</file>
+
+<file path=word/footer1.xml><?xml version="1.0" encoding="utf-8"?>
+<w:ftr xmlns:wpc="http://schemas.microsoft.com/office/word/2010/wordprocessingCanvas" xmlns:mc="http://schemas.openxmlformats.org/markup-compatibility/2006" xmlns:o="urn:schemas-microsoft-com:office:office" xmlns:r="http://schemas.openxmlformats.org/officeDocument/2006/relationships" xmlns:m="http://schemas.openxmlformats.org/officeDocument/2006/math" xmlns:v="urn:schemas-microsoft-com:vml" xmlns:wp14="http://schemas.microsoft.com/office/word/2010/wordprocessingDrawing" xmlns:wp="http://schemas.openxmlformats.org/drawingml/2006/wordprocessingDrawing" xmlns:w10="urn:schemas-microsoft-com:office:word" xmlns:w="http://schemas.openxmlformats.org/wordprocessingml/2006/main" xmlns:w14="http://schemas.microsoft.com/office/word/2010/wordml" xmlns:wpg="http://schemas.microsoft.com/office/word/2010/wordprocessingGroup" xmlns:wpi="http://schemas.microsoft.com/office/word/2010/wordprocessingInk" xmlns:wne="http://schemas.microsoft.com/office/word/2006/wordml" xmlns:wps="http://schemas.microsoft.com/office/word/2010/wordprocessingShape" mc:Ignorable="w14 wp14">
+  <w:sdt>
+    <w:sdtPr>
+      <w:id w:val="658350725"/>
+      <w:docPartObj>
+        <w:docPartGallery w:val="Page Numbers (Bottom of Page)"/>
+        <w:docPartUnique/>
+      </w:docPartObj>
+    </w:sdtPr>
+    <w:sdtEndPr>
+      <w:rPr>
+        <w:noProof/>
+      </w:rPr>
+    </w:sdtEndPr>
+    <w:sdtContent>
+      <w:p>
+        <w:pPr>
+          <w:pStyle w:val="Footer"/>
+          <w:jc w:val="center"/>
+        </w:pPr>
+        <w:r>
+          <w:fldChar w:fldCharType="begin"/>
+        </w:r>
+        <w:r>
+          <w:instrText xml:space="preserve"> PAGE   \* MERGEFORMAT </w:instrText>
+        </w:r>
+        <w:r>
+          <w:fldChar w:fldCharType="separate"/>
+        </w:r>
+        <w:r>
+          <w:rPr>
+            <w:noProof/>
+          </w:rPr>
+          <w:t>1</w:t>
+        </w:r>
+        <w:r>
+          <w:rPr>
+            <w:noProof/>
+          </w:rPr>
+          <w:fldChar w:fldCharType="end"/>
+        </w:r>
+      </w:p>
+    </w:sdtContent>
+  </w:sdt>
+  <w:p>
+    <w:pPr>
+      <w:pStyle w:val="Footer"/>
+    </w:pPr>
+  </w:p>
+</w:ftr>
+</file>
+
+<file path=word/footnotes.xml><?xml version="1.0" encoding="utf-8"?>
+<w:footnotes xmlns:wpc="http://schemas.microsoft.com/office/word/2010/wordprocessingCanvas" xmlns:mc="http://schemas.openxmlformats.org/markup-compatibility/2006" xmlns:o="urn:schemas-microsoft-com:office:office" xmlns:r="http://schemas.openxmlformats.org/officeDocument/2006/relationships" xmlns:m="http://schemas.openxmlformats.org/officeDocument/2006/math" xmlns:v="urn:schemas-microsoft-com:vml" xmlns:wp14="http://schemas.microsoft.com/office/word/2010/wordprocessingDrawing" xmlns:wp="http://schemas.openxmlformats.org/drawingml/2006/wordprocessingDrawing" xmlns:w10="urn:schemas-microsoft-com:office:word" xmlns:w="http://schemas.openxmlformats.org/wordprocessingml/2006/main" xmlns:w14="http://schemas.microsoft.com/office/word/2010/wordml" xmlns:wpg="http://schemas.microsoft.com/office/word/2010/wordprocessingGroup" xmlns:wpi="http://schemas.microsoft.com/office/word/2010/wordprocessingInk" xmlns:wne="http://schemas.microsoft.com/office/word/2006/wordml" xmlns:wps="http://schemas.microsoft.com/office/word/2010/wordprocessingShape" mc:Ignorable="w14 wp14">
+  <w:footnote w:type="separator" w:id="-1">
+    <w:p>
+      <w:pPr>
+        <w:spacing w:after="0" w:line="240" w:lineRule="auto"/>
+      </w:pPr>
+      <w:r>
+        <w:separator/>
+      </w:r>
+    </w:p>
+  </w:footnote>
+  <w:footnote w:type="continuationSeparator" w:id="0">
+    <w:p>
+      <w:pPr>
+        <w:spacing w:after="0" w:line="240" w:lineRule="auto"/>
+      </w:pPr>
+      <w:r>
+        <w:continuationSeparator/>
+      </w:r>
+    </w:p>
+  </w:footnote>
+</w:footnotes>
 </file>
 
 <file path=word/numbering.xml><?xml version="1.0" encoding="utf-8"?>
@@ -1152,15 +1724,6 @@
   </w:abstractNum>
   <w:num w:numId="1">
     <w:abstractNumId w:val="0"/>
-    <w:lvlOverride w:ilvl="0"/>
-    <w:lvlOverride w:ilvl="1"/>
-    <w:lvlOverride w:ilvl="2"/>
-    <w:lvlOverride w:ilvl="3"/>
-    <w:lvlOverride w:ilvl="4"/>
-    <w:lvlOverride w:ilvl="5"/>
-    <w:lvlOverride w:ilvl="6"/>
-    <w:lvlOverride w:ilvl="7"/>
-    <w:lvlOverride w:ilvl="8"/>
   </w:num>
   <w:num w:numId="2">
     <w:abstractNumId w:val="1"/>
@@ -1397,6 +1960,30 @@
       <w:color w:val="4F81BD" w:themeColor="accent1"/>
     </w:rPr>
   </w:style>
+  <w:style w:type="paragraph" w:styleId="Heading4">
+    <w:name w:val="heading 4"/>
+    <w:basedOn w:val="Normal"/>
+    <w:next w:val="Normal"/>
+    <w:link w:val="Heading4Char"/>
+    <w:uiPriority w:val="9"/>
+    <w:unhideWhenUsed/>
+    <w:qFormat/>
+    <w:rsid w:val="009706D6"/>
+    <w:pPr>
+      <w:keepNext/>
+      <w:keepLines/>
+      <w:spacing w:before="200" w:after="0"/>
+      <w:outlineLvl w:val="3"/>
+    </w:pPr>
+    <w:rPr>
+      <w:rFonts w:asciiTheme="majorHAnsi" w:eastAsiaTheme="majorEastAsia" w:hAnsiTheme="majorHAnsi" w:cstheme="majorBidi"/>
+      <w:b/>
+      <w:bCs/>
+      <w:i/>
+      <w:iCs/>
+      <w:color w:val="4F81BD" w:themeColor="accent1"/>
+    </w:rPr>
+  </w:style>
   <w:style w:type="character" w:default="1" w:styleId="DefaultParagraphFont">
     <w:name w:val="Default Paragraph Font"/>
     <w:uiPriority w:val="1"/>
@@ -1549,6 +2136,65 @@
       <w:sz w:val="16"/>
       <w:szCs w:val="16"/>
     </w:rPr>
+  </w:style>
+  <w:style w:type="character" w:customStyle="1" w:styleId="Heading4Char">
+    <w:name w:val="Heading 4 Char"/>
+    <w:basedOn w:val="DefaultParagraphFont"/>
+    <w:link w:val="Heading4"/>
+    <w:uiPriority w:val="9"/>
+    <w:rsid w:val="009706D6"/>
+    <w:rPr>
+      <w:rFonts w:asciiTheme="majorHAnsi" w:eastAsiaTheme="majorEastAsia" w:hAnsiTheme="majorHAnsi" w:cstheme="majorBidi"/>
+      <w:b/>
+      <w:bCs/>
+      <w:i/>
+      <w:iCs/>
+      <w:color w:val="4F81BD" w:themeColor="accent1"/>
+    </w:rPr>
+  </w:style>
+  <w:style w:type="paragraph" w:styleId="Header">
+    <w:name w:val="header"/>
+    <w:basedOn w:val="Normal"/>
+    <w:link w:val="HeaderChar"/>
+    <w:uiPriority w:val="99"/>
+    <w:unhideWhenUsed/>
+    <w:rsid w:val="007150B6"/>
+    <w:pPr>
+      <w:tabs>
+        <w:tab w:val="center" w:pos="4680"/>
+        <w:tab w:val="right" w:pos="9360"/>
+      </w:tabs>
+      <w:spacing w:after="0" w:line="240" w:lineRule="auto"/>
+    </w:pPr>
+  </w:style>
+  <w:style w:type="character" w:customStyle="1" w:styleId="HeaderChar">
+    <w:name w:val="Header Char"/>
+    <w:basedOn w:val="DefaultParagraphFont"/>
+    <w:link w:val="Header"/>
+    <w:uiPriority w:val="99"/>
+    <w:rsid w:val="007150B6"/>
+  </w:style>
+  <w:style w:type="paragraph" w:styleId="Footer">
+    <w:name w:val="footer"/>
+    <w:basedOn w:val="Normal"/>
+    <w:link w:val="FooterChar"/>
+    <w:uiPriority w:val="99"/>
+    <w:unhideWhenUsed/>
+    <w:rsid w:val="007150B6"/>
+    <w:pPr>
+      <w:tabs>
+        <w:tab w:val="center" w:pos="4680"/>
+        <w:tab w:val="right" w:pos="9360"/>
+      </w:tabs>
+      <w:spacing w:after="0" w:line="240" w:lineRule="auto"/>
+    </w:pPr>
+  </w:style>
+  <w:style w:type="character" w:customStyle="1" w:styleId="FooterChar">
+    <w:name w:val="Footer Char"/>
+    <w:basedOn w:val="DefaultParagraphFont"/>
+    <w:link w:val="Footer"/>
+    <w:uiPriority w:val="99"/>
+    <w:rsid w:val="007150B6"/>
   </w:style>
 </w:styles>
 </file>
@@ -1782,6 +2428,30 @@
       <w:color w:val="4F81BD" w:themeColor="accent1"/>
     </w:rPr>
   </w:style>
+  <w:style w:type="paragraph" w:styleId="Heading4">
+    <w:name w:val="heading 4"/>
+    <w:basedOn w:val="Normal"/>
+    <w:next w:val="Normal"/>
+    <w:link w:val="Heading4Char"/>
+    <w:uiPriority w:val="9"/>
+    <w:unhideWhenUsed/>
+    <w:qFormat/>
+    <w:rsid w:val="009706D6"/>
+    <w:pPr>
+      <w:keepNext/>
+      <w:keepLines/>
+      <w:spacing w:before="200" w:after="0"/>
+      <w:outlineLvl w:val="3"/>
+    </w:pPr>
+    <w:rPr>
+      <w:rFonts w:asciiTheme="majorHAnsi" w:eastAsiaTheme="majorEastAsia" w:hAnsiTheme="majorHAnsi" w:cstheme="majorBidi"/>
+      <w:b/>
+      <w:bCs/>
+      <w:i/>
+      <w:iCs/>
+      <w:color w:val="4F81BD" w:themeColor="accent1"/>
+    </w:rPr>
+  </w:style>
   <w:style w:type="character" w:default="1" w:styleId="DefaultParagraphFont">
     <w:name w:val="Default Paragraph Font"/>
     <w:uiPriority w:val="1"/>
@@ -1934,6 +2604,65 @@
       <w:sz w:val="16"/>
       <w:szCs w:val="16"/>
     </w:rPr>
+  </w:style>
+  <w:style w:type="character" w:customStyle="1" w:styleId="Heading4Char">
+    <w:name w:val="Heading 4 Char"/>
+    <w:basedOn w:val="DefaultParagraphFont"/>
+    <w:link w:val="Heading4"/>
+    <w:uiPriority w:val="9"/>
+    <w:rsid w:val="009706D6"/>
+    <w:rPr>
+      <w:rFonts w:asciiTheme="majorHAnsi" w:eastAsiaTheme="majorEastAsia" w:hAnsiTheme="majorHAnsi" w:cstheme="majorBidi"/>
+      <w:b/>
+      <w:bCs/>
+      <w:i/>
+      <w:iCs/>
+      <w:color w:val="4F81BD" w:themeColor="accent1"/>
+    </w:rPr>
+  </w:style>
+  <w:style w:type="paragraph" w:styleId="Header">
+    <w:name w:val="header"/>
+    <w:basedOn w:val="Normal"/>
+    <w:link w:val="HeaderChar"/>
+    <w:uiPriority w:val="99"/>
+    <w:unhideWhenUsed/>
+    <w:rsid w:val="007150B6"/>
+    <w:pPr>
+      <w:tabs>
+        <w:tab w:val="center" w:pos="4680"/>
+        <w:tab w:val="right" w:pos="9360"/>
+      </w:tabs>
+      <w:spacing w:after="0" w:line="240" w:lineRule="auto"/>
+    </w:pPr>
+  </w:style>
+  <w:style w:type="character" w:customStyle="1" w:styleId="HeaderChar">
+    <w:name w:val="Header Char"/>
+    <w:basedOn w:val="DefaultParagraphFont"/>
+    <w:link w:val="Header"/>
+    <w:uiPriority w:val="99"/>
+    <w:rsid w:val="007150B6"/>
+  </w:style>
+  <w:style w:type="paragraph" w:styleId="Footer">
+    <w:name w:val="footer"/>
+    <w:basedOn w:val="Normal"/>
+    <w:link w:val="FooterChar"/>
+    <w:uiPriority w:val="99"/>
+    <w:unhideWhenUsed/>
+    <w:rsid w:val="007150B6"/>
+    <w:pPr>
+      <w:tabs>
+        <w:tab w:val="center" w:pos="4680"/>
+        <w:tab w:val="right" w:pos="9360"/>
+      </w:tabs>
+      <w:spacing w:after="0" w:line="240" w:lineRule="auto"/>
+    </w:pPr>
+  </w:style>
+  <w:style w:type="character" w:customStyle="1" w:styleId="FooterChar">
+    <w:name w:val="Footer Char"/>
+    <w:basedOn w:val="DefaultParagraphFont"/>
+    <w:link w:val="Footer"/>
+    <w:uiPriority w:val="99"/>
+    <w:rsid w:val="007150B6"/>
   </w:style>
 </w:styles>
 </file>
@@ -2228,7 +2957,7 @@
 </file>
 
 <file path=customXml/itemProps1.xml><?xml version="1.0" encoding="utf-8"?>
-<ds:datastoreItem xmlns:ds="http://schemas.openxmlformats.org/officeDocument/2006/customXml" ds:itemID="{52E29457-A322-49D6-A4D8-9A86496B48FE}">
+<ds:datastoreItem xmlns:ds="http://schemas.openxmlformats.org/officeDocument/2006/customXml" ds:itemID="{641139D6-A0E6-41A6-BFF3-15562ADFFF8C}">
   <ds:schemaRefs>
     <ds:schemaRef ds:uri="http://schemas.openxmlformats.org/officeDocument/2006/bibliography"/>
   </ds:schemaRefs>

</xml_diff>